<commit_message>
readme update, report pdf
</commit_message>
<xml_diff>
--- a/assignment2 report.docx
+++ b/assignment2 report.docx
@@ -47,7 +47,15 @@
         <w:rPr>
           <w:rFonts w:ascii="Courier New" w:hAnsi="Courier New" w:cs="Courier New"/>
         </w:rPr>
-        <w:t>PART 1: Given the dataset in Assignment 1, train three classifiers of your choice on the data to achieve the highest possible cross-validated accuracy. You may use any library you want. You will turn in a report describing your activity and the results you obtain.</w:t>
+        <w:t>PART 1: Given the dataset in Assignment 1, train three classifiers of your choice on the data to achieve the highest possible cross-validated accuracy. You may use any library you want. You will turn in a report describing your activity and the r</w:t>
+      </w:r>
+      <w:bookmarkStart w:id="0" w:name="_GoBack"/>
+      <w:bookmarkEnd w:id="0"/>
+      <w:r>
+        <w:rPr>
+          <w:rFonts w:ascii="Courier New" w:hAnsi="Courier New" w:cs="Courier New"/>
+        </w:rPr>
+        <w:t>esults you obtain.</w:t>
       </w:r>
     </w:p>
     <w:p/>
@@ -229,6 +237,17 @@
     </w:p>
     <w:p>
       <w:r>
+        <w:t xml:space="preserve">Source file: </w:t>
+      </w:r>
+      <w:r>
+        <w:rPr>
+          <w:highlight w:val="yellow"/>
+        </w:rPr>
+        <w:t>hierarchical.py</w:t>
+      </w:r>
+    </w:p>
+    <w:p>
+      <w:r>
         <w:t>Hierarchical clustering algorithm: Agglomerative</w:t>
       </w:r>
     </w:p>
@@ -261,12 +280,7 @@
         <w:t xml:space="preserve">A </w:t>
       </w:r>
       <w:r>
-        <w:t>plot</w:t>
-      </w:r>
-      <w:bookmarkStart w:id="0" w:name="_GoBack"/>
-      <w:bookmarkEnd w:id="0"/>
-      <w:r>
-        <w:t xml:space="preserve"> </w:t>
+        <w:t xml:space="preserve">plot </w:t>
       </w:r>
       <w:r>
         <w:t>is generated to show the relationship of number of cluster in the result vs Rand Index.</w:t>
@@ -326,9 +340,17 @@
         </w:rPr>
         <w:lastRenderedPageBreak/>
         <w:drawing>
-          <wp:inline distT="0" distB="0" distL="0" distR="0" wp14:anchorId="72EEBDF2" wp14:editId="6D02623B">
+          <wp:anchor distT="0" distB="0" distL="114300" distR="114300" simplePos="0" relativeHeight="251658240" behindDoc="0" locked="0" layoutInCell="1" allowOverlap="1">
+            <wp:simplePos x="914400" y="914400"/>
+            <wp:positionH relativeFrom="column">
+              <wp:align>left</wp:align>
+            </wp:positionH>
+            <wp:positionV relativeFrom="paragraph">
+              <wp:align>top</wp:align>
+            </wp:positionV>
             <wp:extent cx="3980876" cy="3009900"/>
             <wp:effectExtent l="0" t="0" r="635" b="0"/>
+            <wp:wrapSquare wrapText="bothSides"/>
             <wp:docPr id="1" name="Picture 1"/>
             <wp:cNvGraphicFramePr>
               <a:graphicFrameLocks xmlns:a="http://schemas.openxmlformats.org/drawingml/2006/main" noChangeAspect="1"/>
@@ -341,7 +363,13 @@
                     <pic:cNvPicPr/>
                   </pic:nvPicPr>
                   <pic:blipFill>
-                    <a:blip r:embed="rId8"/>
+                    <a:blip r:embed="rId8" cstate="print">
+                      <a:extLst>
+                        <a:ext uri="{28A0092B-C50C-407E-A947-70E740481C1C}">
+                          <a14:useLocalDpi xmlns:a14="http://schemas.microsoft.com/office/drawing/2010/main" val="0"/>
+                        </a:ext>
+                      </a:extLst>
+                    </a:blip>
                     <a:stretch>
                       <a:fillRect/>
                     </a:stretch>
@@ -349,7 +377,7 @@
                   <pic:spPr>
                     <a:xfrm>
                       <a:off x="0" y="0"/>
-                      <a:ext cx="4010687" cy="3032440"/>
+                      <a:ext cx="3980876" cy="3009900"/>
                     </a:xfrm>
                     <a:prstGeom prst="rect">
                       <a:avLst/>
@@ -358,8 +386,11 @@
                 </pic:pic>
               </a:graphicData>
             </a:graphic>
-          </wp:inline>
+          </wp:anchor>
         </w:drawing>
+      </w:r>
+      <w:r>
+        <w:br w:type="textWrapping" w:clear="all"/>
       </w:r>
     </w:p>
     <w:p/>

</xml_diff>

<commit_message>
add annotation to python code
</commit_message>
<xml_diff>
--- a/assignment2 report.docx
+++ b/assignment2 report.docx
@@ -47,15 +47,7 @@
         <w:rPr>
           <w:rFonts w:ascii="Courier New" w:hAnsi="Courier New" w:cs="Courier New"/>
         </w:rPr>
-        <w:t>PART 1: Given the dataset in Assignment 1, train three classifiers of your choice on the data to achieve the highest possible cross-validated accuracy. You may use any library you want. You will turn in a report describing your activity and the r</w:t>
-      </w:r>
-      <w:bookmarkStart w:id="0" w:name="_GoBack"/>
-      <w:bookmarkEnd w:id="0"/>
-      <w:r>
-        <w:rPr>
-          <w:rFonts w:ascii="Courier New" w:hAnsi="Courier New" w:cs="Courier New"/>
-        </w:rPr>
-        <w:t>esults you obtain.</w:t>
+        <w:t>PART 1: Given the dataset in Assignment 1, train three classifiers of your choice on the data to achieve the highest possible cross-validated accuracy. You may use any library you want. You will turn in a report describing your activity and the results you obtain.</w:t>
       </w:r>
     </w:p>
     <w:p/>
@@ -66,16 +58,59 @@
     </w:p>
     <w:p>
       <w:r>
-        <w:t>Classifiers: decision tree, Naïve Bayes, logistic regression, Random Forest</w:t>
-      </w:r>
-      <w:r>
-        <w:t xml:space="preserve">, </w:t>
-      </w:r>
-      <w:proofErr w:type="spellStart"/>
-      <w:r>
-        <w:t>kNN</w:t>
-      </w:r>
-      <w:proofErr w:type="spellEnd"/>
+        <w:t>Using default parameters</w:t>
+      </w:r>
+    </w:p>
+    <w:p>
+      <w:r>
+        <w:t>Classifiers:</w:t>
+      </w:r>
+    </w:p>
+    <w:p>
+      <w:r>
+        <w:t xml:space="preserve"> decision tree: maximum depth 100, do not split subsets smaller than 5, induce binary tree</w:t>
+      </w:r>
+    </w:p>
+    <w:p>
+      <w:r>
+        <w:t xml:space="preserve"> Naïve Bayes</w:t>
+      </w:r>
+    </w:p>
+    <w:p>
+      <w:r>
+        <w:t xml:space="preserve"> </w:t>
+      </w:r>
+      <w:r>
+        <w:t>logistic regression:</w:t>
+      </w:r>
+      <w:r>
+        <w:t xml:space="preserve"> </w:t>
+      </w:r>
+      <w:r>
+        <w:t xml:space="preserve">regulization </w:t>
+      </w:r>
+      <w:r>
+        <w:t xml:space="preserve">with </w:t>
+      </w:r>
+      <w:r>
+        <w:t>Ridge L2, C=1</w:t>
+      </w:r>
+    </w:p>
+    <w:p>
+      <w:r>
+        <w:t xml:space="preserve"> Random Forest</w:t>
+      </w:r>
+      <w:r>
+        <w:t>: number of trees 10, do not split subsets smaller than 5</w:t>
+      </w:r>
+    </w:p>
+    <w:p>
+      <w:r>
+        <w:t xml:space="preserve"> kNN</w:t>
+      </w:r>
+      <w:r>
+        <w:t>: k=5</w:t>
+      </w:r>
     </w:p>
     <w:p>
       <w:r>
@@ -111,6 +146,7 @@
         <w:rPr>
           <w:noProof/>
         </w:rPr>
+        <w:lastRenderedPageBreak/>
         <w:drawing>
           <wp:inline distT="0" distB="0" distL="0" distR="0" wp14:anchorId="6F62BD7B" wp14:editId="280959EA">
             <wp:extent cx="3803650" cy="3064864"/>
@@ -157,7 +193,6 @@
     </w:p>
     <w:p>
       <w:r>
-        <w:lastRenderedPageBreak/>
         <w:t>The best result is from Random Forest, which have a F1 of 0.999</w:t>
       </w:r>
     </w:p>
@@ -226,7 +261,14 @@
         <w:rPr>
           <w:rFonts w:ascii="Courier New" w:hAnsi="Courier New" w:cs="Courier New"/>
         </w:rPr>
-        <w:t>PART 2: Program, in your preferred language, a hierarchical clustering algorithm to cluster the dataset in Assignment 1. You will measure goodness of your clustering using Rand Index. You may tune the cut-off parameter to obtain high accuracy. You may use the knowledge that number of clusters is four.</w:t>
+        <w:t xml:space="preserve">PART 2: Program, in your preferred language, a hierarchical clustering algorithm to cluster the dataset in Assignment 1. You will measure goodness of your clustering using Rand Index. You may tune the cut-off </w:t>
+      </w:r>
+      <w:r>
+        <w:rPr>
+          <w:rFonts w:ascii="Courier New" w:hAnsi="Courier New" w:cs="Courier New"/>
+        </w:rPr>
+        <w:lastRenderedPageBreak/>
+        <w:t>parameter to obtain high accuracy. You may use the knowledge that number of clusters is four.</w:t>
       </w:r>
     </w:p>
     <w:p/>
@@ -272,7 +314,19 @@
         <w:t xml:space="preserve"> the implementation</w:t>
       </w:r>
       <w:r>
-        <w:t xml:space="preserve"> efficiency, only 400 samples from assignment 1 is fed to the algorithm and Rand index evaluated.</w:t>
+        <w:t xml:space="preserve"> efficiency, only</w:t>
+      </w:r>
+      <w:r>
+        <w:t xml:space="preserve"> around</w:t>
+      </w:r>
+      <w:r>
+        <w:t xml:space="preserve"> 400 </w:t>
+      </w:r>
+      <w:r>
+        <w:t xml:space="preserve">random </w:t>
+      </w:r>
+      <w:r>
+        <w:t>samples from assignment 1 is fed to the algorithm and Rand index evaluated.</w:t>
       </w:r>
     </w:p>
     <w:p>
@@ -302,29 +356,13 @@
         <w:t xml:space="preserve"> showed they</w:t>
       </w:r>
       <w:r>
-        <w:t xml:space="preserve"> largely retains the </w:t>
-      </w:r>
-      <w:proofErr w:type="gramStart"/>
-      <w:r>
-        <w:t>4 cluster</w:t>
-      </w:r>
-      <w:proofErr w:type="gramEnd"/>
-      <w:r>
-        <w:t xml:space="preserve"> structure, with other clusters having only </w:t>
+        <w:t xml:space="preserve"> largely retains the 4 cluster structure, with other clusters having only </w:t>
       </w:r>
       <w:r>
         <w:t xml:space="preserve">one or </w:t>
       </w:r>
       <w:r>
-        <w:t xml:space="preserve">a few data points. </w:t>
-      </w:r>
-      <w:proofErr w:type="gramStart"/>
-      <w:r>
-        <w:t>So</w:t>
-      </w:r>
-      <w:proofErr w:type="gramEnd"/>
-      <w:r>
-        <w:t xml:space="preserve"> the </w:t>
+        <w:t xml:space="preserve">a few data points. So the </w:t>
       </w:r>
       <w:r>
         <w:t xml:space="preserve">observation </w:t>
@@ -338,7 +376,6 @@
         <w:rPr>
           <w:noProof/>
         </w:rPr>
-        <w:lastRenderedPageBreak/>
         <w:drawing>
           <wp:anchor distT="0" distB="0" distL="114300" distR="114300" simplePos="0" relativeHeight="251658240" behindDoc="0" locked="0" layoutInCell="1" allowOverlap="1">
             <wp:simplePos x="914400" y="914400"/>
@@ -396,9 +433,10 @@
     <w:p/>
     <w:p/>
     <w:p/>
-    <w:p/>
-    <w:p/>
-    <w:p/>
+    <w:p>
+      <w:bookmarkStart w:id="0" w:name="_GoBack"/>
+      <w:bookmarkEnd w:id="0"/>
+    </w:p>
     <w:sectPr>
       <w:pgSz w:w="12240" w:h="15840"/>
       <w:pgMar w:top="1440" w:right="1440" w:bottom="1440" w:left="1440" w:header="720" w:footer="720" w:gutter="0"/>

</xml_diff>